<commit_message>
added ETL Project Report
</commit_message>
<xml_diff>
--- a/ETL Project Report.docx
+++ b/ETL Project Report.docx
@@ -56,13 +56,14 @@
       <w:r>
         <w:t>Data Sources: Kaggle</w:t>
       </w:r>
-    </w:p>
-    <w:p>
-      <w:pPr>
-        <w:spacing w:after="0" w:line="240" w:lineRule="auto"/>
-      </w:pPr>
-      <w:bookmarkStart w:id="0" w:name="_GoBack"/>
-      <w:bookmarkEnd w:id="0"/>
+      <w:r>
+        <w:t xml:space="preserve">:  </w:t>
+      </w:r>
+    </w:p>
+    <w:p>
+      <w:pPr>
+        <w:spacing w:after="0" w:line="240" w:lineRule="auto"/>
+      </w:pPr>
     </w:p>
     <w:p>
       <w:pPr>
@@ -100,23 +101,36 @@
         <w:spacing w:after="0" w:line="240" w:lineRule="auto"/>
       </w:pPr>
       <w:r>
-        <w:t xml:space="preserve"> CSV files: </w:t>
-      </w:r>
-      <w:proofErr w:type="spellStart"/>
-      <w:r>
-        <w:t>moneyball</w:t>
-      </w:r>
-      <w:proofErr w:type="spellEnd"/>
-      <w:r>
-        <w:t xml:space="preserve">, </w:t>
-      </w:r>
-      <w:proofErr w:type="spellStart"/>
-      <w:r>
-        <w:t>lahman</w:t>
-      </w:r>
-      <w:proofErr w:type="spellEnd"/>
-      <w:r>
-        <w:t xml:space="preserve"> baseball database</w:t>
+        <w:t xml:space="preserve"> CSV files</w:t>
+      </w:r>
+      <w:r>
+        <w:t>:</w:t>
+      </w:r>
+    </w:p>
+    <w:p>
+      <w:pPr>
+        <w:pStyle w:val="ListParagraph"/>
+        <w:numPr>
+          <w:ilvl w:val="1"/>
+          <w:numId w:val="5"/>
+        </w:numPr>
+        <w:spacing w:after="0" w:line="240" w:lineRule="auto"/>
+      </w:pPr>
+      <w:r>
+        <w:t>https://www.kaggle.com/wduckett/moneyball-mlb-stats-19622012/downloads/moneyball.zip/1</w:t>
+      </w:r>
+    </w:p>
+    <w:p>
+      <w:pPr>
+        <w:pStyle w:val="ListParagraph"/>
+        <w:numPr>
+          <w:ilvl w:val="1"/>
+          <w:numId w:val="5"/>
+        </w:numPr>
+        <w:spacing w:after="0" w:line="240" w:lineRule="auto"/>
+      </w:pPr>
+      <w:r>
+        <w:t>https://www.kaggle.com/freshrenzo/lahmanbaseballdatabase/downloads/lahmanbaseballdatabase.zip/1</w:t>
       </w:r>
     </w:p>
     <w:p>
@@ -150,7 +164,19 @@
         <w:t>E</w:t>
       </w:r>
       <w:r>
-        <w:t>xtract: Kaggle databases pulled (manually pulled salary, player, player stats data)</w:t>
+        <w:t>xtract: Kaggle databases pulled (manually pulled salary, player, player stats</w:t>
+      </w:r>
+      <w:r>
+        <w:t>, and batting statistics</w:t>
+      </w:r>
+      <w:r>
+        <w:t xml:space="preserve"> data</w:t>
+      </w:r>
+      <w:r>
+        <w:t>; formatted as .csv</w:t>
+      </w:r>
+      <w:r>
+        <w:t>)</w:t>
       </w:r>
     </w:p>
     <w:p>
@@ -170,7 +196,20 @@
         <w:t>T</w:t>
       </w:r>
       <w:r>
-        <w:t xml:space="preserve">ransform: cleaned data using pandas in </w:t>
+        <w:t xml:space="preserve">ransform: </w:t>
+      </w:r>
+    </w:p>
+    <w:p>
+      <w:pPr>
+        <w:pStyle w:val="ListParagraph"/>
+        <w:numPr>
+          <w:ilvl w:val="1"/>
+          <w:numId w:val="5"/>
+        </w:numPr>
+        <w:spacing w:after="0" w:line="240" w:lineRule="auto"/>
+      </w:pPr>
+      <w:r>
+        <w:t xml:space="preserve">Imported data using pandas in </w:t>
       </w:r>
       <w:proofErr w:type="spellStart"/>
       <w:r>
@@ -178,18 +217,55 @@
       </w:r>
       <w:proofErr w:type="spellEnd"/>
       <w:r>
-        <w:t xml:space="preserve"> notebook, data </w:t>
+        <w:t xml:space="preserve"> notebook</w:t>
+      </w:r>
+    </w:p>
+    <w:p>
+      <w:pPr>
+        <w:pStyle w:val="ListParagraph"/>
+        <w:numPr>
+          <w:ilvl w:val="1"/>
+          <w:numId w:val="5"/>
+        </w:numPr>
+        <w:spacing w:after="0" w:line="240" w:lineRule="auto"/>
+      </w:pPr>
+      <w:r>
+        <w:t xml:space="preserve">Data sets relatively clean; eliminated columns deemed unnecessary for this project and rows where </w:t>
+      </w:r>
+      <w:proofErr w:type="spellStart"/>
+      <w:r>
+        <w:t>playerID</w:t>
+      </w:r>
+      <w:proofErr w:type="spellEnd"/>
+      <w:r>
+        <w:t xml:space="preserve"> was missing</w:t>
+      </w:r>
+    </w:p>
+    <w:p>
+      <w:pPr>
+        <w:pStyle w:val="ListParagraph"/>
+        <w:numPr>
+          <w:ilvl w:val="1"/>
+          <w:numId w:val="5"/>
+        </w:numPr>
+        <w:spacing w:after="0" w:line="240" w:lineRule="auto"/>
+      </w:pPr>
+      <w:r>
+        <w:t xml:space="preserve">cleaned data </w:t>
       </w:r>
       <w:r>
         <w:t xml:space="preserve">converted to </w:t>
       </w:r>
-      <w:proofErr w:type="gramStart"/>
-      <w:r>
-        <w:t>lists  of</w:t>
-      </w:r>
-      <w:proofErr w:type="gramEnd"/>
-      <w:r>
-        <w:t xml:space="preserve"> dictionaries to utilize in </w:t>
+      <w:proofErr w:type="spellStart"/>
+      <w:r>
+        <w:t>dataframes</w:t>
+      </w:r>
+      <w:proofErr w:type="spellEnd"/>
+      <w:r>
+        <w:t>; then into l</w:t>
+      </w:r>
+      <w:r>
+        <w:t xml:space="preserve">ists of dictionaries to utilize in </w:t>
       </w:r>
       <w:r>
         <w:t xml:space="preserve">mongo </w:t>
@@ -218,6 +294,66 @@
       </w:r>
       <w:r>
         <w:t>oad: final database; MongoDB</w:t>
+      </w:r>
+      <w:r>
+        <w:t xml:space="preserve"> (non-relational database)</w:t>
+      </w:r>
+    </w:p>
+    <w:p>
+      <w:pPr>
+        <w:pStyle w:val="ListParagraph"/>
+        <w:numPr>
+          <w:ilvl w:val="1"/>
+          <w:numId w:val="5"/>
+        </w:numPr>
+        <w:spacing w:after="0" w:line="240" w:lineRule="auto"/>
+      </w:pPr>
+      <w:r>
+        <w:t>Database = baseball</w:t>
+      </w:r>
+      <w:bookmarkStart w:id="0" w:name="_GoBack"/>
+      <w:bookmarkEnd w:id="0"/>
+    </w:p>
+    <w:p>
+      <w:pPr>
+        <w:pStyle w:val="ListParagraph"/>
+        <w:numPr>
+          <w:ilvl w:val="1"/>
+          <w:numId w:val="5"/>
+        </w:numPr>
+        <w:spacing w:after="0" w:line="240" w:lineRule="auto"/>
+      </w:pPr>
+      <w:r>
+        <w:t xml:space="preserve">Collections= </w:t>
+      </w:r>
+      <w:proofErr w:type="spellStart"/>
+      <w:r>
+        <w:t>player_data</w:t>
+      </w:r>
+      <w:proofErr w:type="spellEnd"/>
+      <w:r>
+        <w:t xml:space="preserve">; </w:t>
+      </w:r>
+      <w:proofErr w:type="spellStart"/>
+      <w:r>
+        <w:t>batting_data</w:t>
+      </w:r>
+      <w:proofErr w:type="spellEnd"/>
+    </w:p>
+    <w:p>
+      <w:pPr>
+        <w:pStyle w:val="ListParagraph"/>
+        <w:numPr>
+          <w:ilvl w:val="1"/>
+          <w:numId w:val="5"/>
+        </w:numPr>
+        <w:spacing w:after="0" w:line="240" w:lineRule="auto"/>
+      </w:pPr>
+      <w:r>
+        <w:t xml:space="preserve">Mongo chosen as final data schema </w:t>
+      </w:r>
+      <w:r>
+        <w:t>because of its flexibility and the multiple data values available to query</w:t>
       </w:r>
     </w:p>
     <w:p>
@@ -397,7 +533,7 @@
         <w:rFonts w:ascii="Symbol" w:hAnsi="Symbol" w:hint="default"/>
       </w:rPr>
     </w:lvl>
-    <w:lvl w:ilvl="2" w:tplc="04090005" w:tentative="1">
+    <w:lvl w:ilvl="2" w:tplc="04090005">
       <w:start w:val="1"/>
       <w:numFmt w:val="bullet"/>
       <w:lvlText w:val=""/>
@@ -498,7 +634,7 @@
         <w:rFonts w:ascii="Symbol" w:hAnsi="Symbol" w:hint="default"/>
       </w:rPr>
     </w:lvl>
-    <w:lvl w:ilvl="1" w:tplc="04090003" w:tentative="1">
+    <w:lvl w:ilvl="1" w:tplc="04090003">
       <w:start w:val="1"/>
       <w:numFmt w:val="bullet"/>
       <w:lvlText w:val="o"/>

</xml_diff>